<commit_message>
Added a liitle detail in the ER-diagram
</commit_message>
<xml_diff>
--- a/Prog4_ER.docx
+++ b/Prog4_ER.docx
@@ -104,7 +104,7 @@
               <mc:AlternateContent>
                 <mc:Choice Requires="wps">
                   <w:drawing>
-                    <wp:anchor distT="0" distB="0" distL="114300" distR="114300" simplePos="0" relativeHeight="251659264" behindDoc="0" locked="0" layoutInCell="1" allowOverlap="1" wp14:anchorId="3F121616" wp14:editId="33E631C5">
+                    <wp:anchor distT="0" distB="0" distL="114300" distR="114300" simplePos="0" relativeHeight="251659264" behindDoc="0" locked="0" layoutInCell="1" allowOverlap="1" wp14:anchorId="7029A882" wp14:editId="09327831">
                       <wp:simplePos x="0" y="0"/>
                       <wp:positionH relativeFrom="column">
                         <wp:posOffset>303994</wp:posOffset>
@@ -263,6 +263,8 @@
       <w:pPr>
         <w:jc w:val="center"/>
       </w:pPr>
+      <w:bookmarkStart w:id="0" w:name="_GoBack"/>
+      <w:bookmarkEnd w:id="0"/>
       <w:r>
         <w:rPr>
           <w:noProof/>
@@ -270,7 +272,7 @@
         <mc:AlternateContent>
           <mc:Choice Requires="wps">
             <w:drawing>
-              <wp:anchor distT="45720" distB="45720" distL="114300" distR="114300" simplePos="0" relativeHeight="251679744" behindDoc="0" locked="0" layoutInCell="1" allowOverlap="1" wp14:anchorId="0D5131F4" wp14:editId="7EF61D07">
+              <wp:anchor distT="45720" distB="45720" distL="114300" distR="114300" simplePos="0" relativeHeight="251679744" behindDoc="0" locked="0" layoutInCell="1" allowOverlap="1" wp14:anchorId="32AD37B9" wp14:editId="3A3F8F19">
                 <wp:simplePos x="0" y="0"/>
                 <wp:positionH relativeFrom="column">
                   <wp:posOffset>3875737</wp:posOffset>
@@ -346,7 +348,7 @@
           </mc:Choice>
           <mc:Fallback>
             <w:pict>
-              <v:shapetype w14:anchorId="0D5131F4" id="_x0000_t202" coordsize="21600,21600" o:spt="202" path="m,l,21600r21600,l21600,xe">
+              <v:shapetype w14:anchorId="32AD37B9" id="_x0000_t202" coordsize="21600,21600" o:spt="202" path="m,l,21600r21600,l21600,xe">
                 <v:stroke joinstyle="miter"/>
                 <v:path gradientshapeok="t" o:connecttype="rect"/>
               </v:shapetype>
@@ -384,7 +386,7 @@
         <mc:AlternateContent>
           <mc:Choice Requires="wps">
             <w:drawing>
-              <wp:anchor distT="0" distB="0" distL="114300" distR="114300" simplePos="0" relativeHeight="251661312" behindDoc="0" locked="0" layoutInCell="1" allowOverlap="1" wp14:anchorId="0B02946C" wp14:editId="7D04AB0D">
+              <wp:anchor distT="0" distB="0" distL="114300" distR="114300" simplePos="0" relativeHeight="251661312" behindDoc="0" locked="0" layoutInCell="1" allowOverlap="1" wp14:anchorId="33617239" wp14:editId="3C67BAC4">
                 <wp:simplePos x="0" y="0"/>
                 <wp:positionH relativeFrom="column">
                   <wp:posOffset>3827714</wp:posOffset>
@@ -458,13 +460,13 @@
         <mc:AlternateContent>
           <mc:Choice Requires="wps">
             <w:drawing>
-              <wp:anchor distT="45720" distB="45720" distL="114300" distR="114300" simplePos="0" relativeHeight="251667456" behindDoc="0" locked="0" layoutInCell="1" allowOverlap="1" wp14:anchorId="799B2F2F" wp14:editId="516E1B94">
+              <wp:anchor distT="45720" distB="45720" distL="114300" distR="114300" simplePos="0" relativeHeight="251667456" behindDoc="0" locked="0" layoutInCell="1" allowOverlap="1" wp14:anchorId="5C031B94" wp14:editId="7E45E3A4">
                 <wp:simplePos x="0" y="0"/>
                 <wp:positionH relativeFrom="column">
-                  <wp:posOffset>3841352</wp:posOffset>
+                  <wp:posOffset>3861255</wp:posOffset>
                 </wp:positionH>
                 <wp:positionV relativeFrom="paragraph">
-                  <wp:posOffset>219796</wp:posOffset>
+                  <wp:posOffset>103193</wp:posOffset>
                 </wp:positionV>
                 <wp:extent cx="729615" cy="211455"/>
                 <wp:effectExtent l="0" t="0" r="0" b="0"/>
@@ -535,7 +537,7 @@
           </mc:Choice>
           <mc:Fallback>
             <w:pict>
-              <v:shape w14:anchorId="15861F76" id="_x0000_s1027" type="#_x0000_t202" style="position:absolute;left:0;text-align:left;margin-left:302.45pt;margin-top:17.3pt;width:57.45pt;height:16.65pt;z-index:251667456;visibility:visible;mso-wrap-style:square;mso-width-percent:0;mso-height-percent:0;mso-wrap-distance-left:9pt;mso-wrap-distance-top:3.6pt;mso-wrap-distance-right:9pt;mso-wrap-distance-bottom:3.6pt;mso-position-horizontal:absolute;mso-position-horizontal-relative:text;mso-position-vertical:absolute;mso-position-vertical-relative:text;mso-width-percent:0;mso-height-percent:0;mso-width-relative:margin;mso-height-relative:margin;v-text-anchor:top" o:gfxdata="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" stroked="f">
+              <v:shape w14:anchorId="5C031B94" id="_x0000_s1027" type="#_x0000_t202" style="position:absolute;left:0;text-align:left;margin-left:304.05pt;margin-top:8.15pt;width:57.45pt;height:16.65pt;z-index:251667456;visibility:visible;mso-wrap-style:square;mso-width-percent:0;mso-height-percent:0;mso-wrap-distance-left:9pt;mso-wrap-distance-top:3.6pt;mso-wrap-distance-right:9pt;mso-wrap-distance-bottom:3.6pt;mso-position-horizontal:absolute;mso-position-horizontal-relative:text;mso-position-vertical:absolute;mso-position-vertical-relative:text;mso-width-percent:0;mso-height-percent:0;mso-width-relative:margin;mso-height-relative:margin;v-text-anchor:top" o:gfxdata="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" stroked="f">
                 <v:textbox>
                   <w:txbxContent>
                     <w:p>
@@ -575,7 +577,93 @@
         <mc:AlternateContent>
           <mc:Choice Requires="wps">
             <w:drawing>
-              <wp:anchor distT="45720" distB="45720" distL="114300" distR="114300" simplePos="0" relativeHeight="251681792" behindDoc="0" locked="0" layoutInCell="1" allowOverlap="1" wp14:anchorId="7465BA21" wp14:editId="7DA267A4">
+              <wp:anchor distT="0" distB="0" distL="114300" distR="114300" simplePos="0" relativeHeight="251699200" behindDoc="0" locked="0" layoutInCell="1" allowOverlap="1" wp14:anchorId="40D307E9" wp14:editId="7AE34271">
+                <wp:simplePos x="0" y="0"/>
+                <wp:positionH relativeFrom="column">
+                  <wp:posOffset>4073250</wp:posOffset>
+                </wp:positionH>
+                <wp:positionV relativeFrom="paragraph">
+                  <wp:posOffset>28802</wp:posOffset>
+                </wp:positionV>
+                <wp:extent cx="88710" cy="88104"/>
+                <wp:effectExtent l="19050" t="0" r="45085" b="45720"/>
+                <wp:wrapNone/>
+                <wp:docPr id="22" name="Isosceles Triangle 22"/>
+                <wp:cNvGraphicFramePr/>
+                <a:graphic xmlns:a="http://schemas.openxmlformats.org/drawingml/2006/main">
+                  <a:graphicData uri="http://schemas.microsoft.com/office/word/2010/wordprocessingShape">
+                    <wps:wsp>
+                      <wps:cNvSpPr/>
+                      <wps:spPr>
+                        <a:xfrm rot="10800000">
+                          <a:off x="0" y="0"/>
+                          <a:ext cx="88710" cy="88104"/>
+                        </a:xfrm>
+                        <a:prstGeom prst="triangle">
+                          <a:avLst/>
+                        </a:prstGeom>
+                      </wps:spPr>
+                      <wps:style>
+                        <a:lnRef idx="2">
+                          <a:schemeClr val="accent1">
+                            <a:shade val="50000"/>
+                          </a:schemeClr>
+                        </a:lnRef>
+                        <a:fillRef idx="1">
+                          <a:schemeClr val="accent1"/>
+                        </a:fillRef>
+                        <a:effectRef idx="0">
+                          <a:schemeClr val="accent1"/>
+                        </a:effectRef>
+                        <a:fontRef idx="minor">
+                          <a:schemeClr val="lt1"/>
+                        </a:fontRef>
+                      </wps:style>
+                      <wps:bodyPr rot="0" spcFirstLastPara="0" vertOverflow="overflow" horzOverflow="overflow" vert="horz" wrap="square" lIns="91440" tIns="45720" rIns="91440" bIns="45720" numCol="1" spcCol="0" rtlCol="0" fromWordArt="0" anchor="ctr" anchorCtr="0" forceAA="0" compatLnSpc="1">
+                        <a:prstTxWarp prst="textNoShape">
+                          <a:avLst/>
+                        </a:prstTxWarp>
+                        <a:noAutofit/>
+                      </wps:bodyPr>
+                    </wps:wsp>
+                  </a:graphicData>
+                </a:graphic>
+                <wp14:sizeRelH relativeFrom="margin">
+                  <wp14:pctWidth>0</wp14:pctWidth>
+                </wp14:sizeRelH>
+                <wp14:sizeRelV relativeFrom="margin">
+                  <wp14:pctHeight>0</wp14:pctHeight>
+                </wp14:sizeRelV>
+              </wp:anchor>
+            </w:drawing>
+          </mc:Choice>
+          <mc:Fallback>
+            <w:pict>
+              <v:shapetype w14:anchorId="56E63B74" id="_x0000_t5" coordsize="21600,21600" o:spt="5" adj="10800" path="m@0,l,21600r21600,xe">
+                <v:stroke joinstyle="miter"/>
+                <v:formulas>
+                  <v:f eqn="val #0"/>
+                  <v:f eqn="prod #0 1 2"/>
+                  <v:f eqn="sum @1 10800 0"/>
+                </v:formulas>
+                <v:path gradientshapeok="t" o:connecttype="custom" o:connectlocs="@0,0;@1,10800;0,21600;10800,21600;21600,21600;@2,10800" textboxrect="0,10800,10800,18000;5400,10800,16200,18000;10800,10800,21600,18000;0,7200,7200,21600;7200,7200,14400,21600;14400,7200,21600,21600"/>
+                <v:handles>
+                  <v:h position="#0,topLeft" xrange="0,21600"/>
+                </v:handles>
+              </v:shapetype>
+              <v:shape id="Isosceles Triangle 22" o:spid="_x0000_s1026" type="#_x0000_t5" style="position:absolute;margin-left:320.75pt;margin-top:2.25pt;width:7pt;height:6.95pt;rotation:180;z-index:251699200;visibility:visible;mso-wrap-style:square;mso-width-percent:0;mso-height-percent:0;mso-wrap-distance-left:9pt;mso-wrap-distance-top:0;mso-wrap-distance-right:9pt;mso-wrap-distance-bottom:0;mso-position-horizontal:absolute;mso-position-horizontal-relative:text;mso-position-vertical:absolute;mso-position-vertical-relative:text;mso-width-percent:0;mso-height-percent:0;mso-width-relative:margin;mso-height-relative:margin;v-text-anchor:middle" o:gfxdata="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" fillcolor="#5b9bd5 [3204]" strokecolor="#1f4d78 [1604]" strokeweight="1pt"/>
+            </w:pict>
+          </mc:Fallback>
+        </mc:AlternateContent>
+      </w:r>
+      <w:r>
+        <w:rPr>
+          <w:noProof/>
+        </w:rPr>
+        <mc:AlternateContent>
+          <mc:Choice Requires="wps">
+            <w:drawing>
+              <wp:anchor distT="45720" distB="45720" distL="114300" distR="114300" simplePos="0" relativeHeight="251681792" behindDoc="0" locked="0" layoutInCell="1" allowOverlap="1" wp14:anchorId="7E575904" wp14:editId="77FEEB6E">
                 <wp:simplePos x="0" y="0"/>
                 <wp:positionH relativeFrom="column">
                   <wp:posOffset>3862089</wp:posOffset>
@@ -651,7 +739,7 @@
           </mc:Choice>
           <mc:Fallback>
             <w:pict>
-              <v:shape w14:anchorId="65E99499" id="_x0000_s1028" type="#_x0000_t202" style="position:absolute;left:0;text-align:left;margin-left:304.1pt;margin-top:14.2pt;width:30.6pt;height:16.65pt;z-index:251681792;visibility:visible;mso-wrap-style:square;mso-width-percent:0;mso-height-percent:0;mso-wrap-distance-left:9pt;mso-wrap-distance-top:3.6pt;mso-wrap-distance-right:9pt;mso-wrap-distance-bottom:3.6pt;mso-position-horizontal:absolute;mso-position-horizontal-relative:text;mso-position-vertical:absolute;mso-position-vertical-relative:text;mso-width-percent:0;mso-height-percent:0;mso-width-relative:margin;mso-height-relative:margin;v-text-anchor:top" o:gfxdata="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" stroked="f">
+              <v:shape w14:anchorId="7E575904" id="_x0000_s1028" type="#_x0000_t202" style="position:absolute;left:0;text-align:left;margin-left:304.1pt;margin-top:14.2pt;width:30.6pt;height:16.65pt;z-index:251681792;visibility:visible;mso-wrap-style:square;mso-width-percent:0;mso-height-percent:0;mso-wrap-distance-left:9pt;mso-wrap-distance-top:3.6pt;mso-wrap-distance-right:9pt;mso-wrap-distance-bottom:3.6pt;mso-position-horizontal:absolute;mso-position-horizontal-relative:text;mso-position-vertical:absolute;mso-position-vertical-relative:text;mso-width-percent:0;mso-height-percent:0;mso-width-relative:margin;mso-height-relative:margin;v-text-anchor:top" o:gfxdata="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" stroked="f">
                 <v:textbox>
                   <w:txbxContent>
                     <w:p>
@@ -667,17 +755,8 @@
                           <w:sz w:val="18"/>
                           <w:szCs w:val="18"/>
                         </w:rPr>
-                        <w:t>0…</w:t>
+                        <w:t>0…*</w:t>
                       </w:r>
-                      <w:bookmarkStart w:id="1" w:name="_GoBack"/>
-                      <w:r>
-                        <w:rPr>
-                          <w:sz w:val="18"/>
-                          <w:szCs w:val="18"/>
-                        </w:rPr>
-                        <w:t>*</w:t>
-                      </w:r>
-                      <w:bookmarkEnd w:id="1"/>
                     </w:p>
                   </w:txbxContent>
                 </v:textbox>
@@ -694,7 +773,7 @@
         <mc:AlternateContent>
           <mc:Choice Requires="wps">
             <w:drawing>
-              <wp:anchor distT="45720" distB="45720" distL="114300" distR="114300" simplePos="0" relativeHeight="251675648" behindDoc="0" locked="0" layoutInCell="1" allowOverlap="1" wp14:anchorId="5A6EEEE5" wp14:editId="6CCFABD1">
+              <wp:anchor distT="45720" distB="45720" distL="114300" distR="114300" simplePos="0" relativeHeight="251675648" behindDoc="0" locked="0" layoutInCell="1" allowOverlap="1" wp14:anchorId="099ADA45" wp14:editId="14B42D8F">
                 <wp:simplePos x="0" y="0"/>
                 <wp:positionH relativeFrom="column">
                   <wp:posOffset>497991</wp:posOffset>
@@ -882,12 +961,10 @@
             <w:pPr>
               <w:jc w:val="center"/>
             </w:pPr>
-            <w:bookmarkStart w:id="0" w:name="_GoBack"/>
             <w:proofErr w:type="spellStart"/>
             <w:r>
               <w:t>ShipId</w:t>
             </w:r>
-            <w:bookmarkEnd w:id="0"/>
             <w:proofErr w:type="spellEnd"/>
           </w:p>
         </w:tc>
@@ -1152,11 +1229,6 @@
       <w:pPr>
         <w:jc w:val="center"/>
       </w:pPr>
-    </w:p>
-    <w:p>
-      <w:pPr>
-        <w:jc w:val="center"/>
-      </w:pPr>
       <w:r>
         <w:rPr>
           <w:noProof/>
@@ -1164,149 +1236,13 @@
         <mc:AlternateContent>
           <mc:Choice Requires="wps">
             <w:drawing>
-              <wp:anchor distT="45720" distB="45720" distL="114300" distR="114300" simplePos="0" relativeHeight="251669504" behindDoc="0" locked="0" layoutInCell="1" allowOverlap="1" wp14:anchorId="012F1214" wp14:editId="05D539C0">
+              <wp:anchor distT="45720" distB="45720" distL="114300" distR="114300" simplePos="0" relativeHeight="251665408" behindDoc="0" locked="0" layoutInCell="1" allowOverlap="1" wp14:anchorId="7227943A" wp14:editId="736E7113">
                 <wp:simplePos x="0" y="0"/>
                 <wp:positionH relativeFrom="column">
-                  <wp:posOffset>4237355</wp:posOffset>
+                  <wp:posOffset>484354</wp:posOffset>
                 </wp:positionH>
                 <wp:positionV relativeFrom="paragraph">
-                  <wp:posOffset>257175</wp:posOffset>
-                </wp:positionV>
-                <wp:extent cx="981710" cy="203835"/>
-                <wp:effectExtent l="0" t="0" r="8890" b="5715"/>
-                <wp:wrapSquare wrapText="bothSides"/>
-                <wp:docPr id="9" name="Text Box 2"/>
-                <wp:cNvGraphicFramePr>
-                  <a:graphicFrameLocks xmlns:a="http://schemas.openxmlformats.org/drawingml/2006/main"/>
-                </wp:cNvGraphicFramePr>
-                <a:graphic xmlns:a="http://schemas.openxmlformats.org/drawingml/2006/main">
-                  <a:graphicData uri="http://schemas.microsoft.com/office/word/2010/wordprocessingShape">
-                    <wps:wsp>
-                      <wps:cNvSpPr txBox="1">
-                        <a:spLocks noChangeArrowheads="1"/>
-                      </wps:cNvSpPr>
-                      <wps:spPr bwMode="auto">
-                        <a:xfrm>
-                          <a:off x="0" y="0"/>
-                          <a:ext cx="981710" cy="203835"/>
-                        </a:xfrm>
-                        <a:prstGeom prst="rect">
-                          <a:avLst/>
-                        </a:prstGeom>
-                        <a:solidFill>
-                          <a:srgbClr val="FFFFFF"/>
-                        </a:solidFill>
-                        <a:ln w="9525">
-                          <a:noFill/>
-                          <a:miter lim="800000"/>
-                          <a:headEnd/>
-                          <a:tailEnd/>
-                        </a:ln>
-                      </wps:spPr>
-                      <wps:txbx>
-                        <w:txbxContent>
-                          <w:p>
-                            <w:pPr>
-                              <w:rPr>
-                                <w:sz w:val="18"/>
-                                <w:szCs w:val="18"/>
-                              </w:rPr>
-                            </w:pPr>
-                            <w:r>
-                              <w:rPr>
-                                <w:sz w:val="18"/>
-                                <w:szCs w:val="18"/>
-                              </w:rPr>
-                              <w:t xml:space="preserve">1…1     </w:t>
-                            </w:r>
-                            <w:r>
-                              <w:rPr>
-                                <w:sz w:val="18"/>
-                                <w:szCs w:val="18"/>
-                              </w:rPr>
-                              <w:t>use</w:t>
-                            </w:r>
-                            <w:r>
-                              <w:rPr>
-                                <w:sz w:val="18"/>
-                                <w:szCs w:val="18"/>
-                              </w:rPr>
-                              <w:t xml:space="preserve">    1…*</w:t>
-                            </w:r>
-                          </w:p>
-                        </w:txbxContent>
-                      </wps:txbx>
-                      <wps:bodyPr rot="0" vert="horz" wrap="square" lIns="91440" tIns="45720" rIns="91440" bIns="45720" anchor="t" anchorCtr="0">
-                        <a:noAutofit/>
-                      </wps:bodyPr>
-                    </wps:wsp>
-                  </a:graphicData>
-                </a:graphic>
-                <wp14:sizeRelH relativeFrom="margin">
-                  <wp14:pctWidth>0</wp14:pctWidth>
-                </wp14:sizeRelH>
-                <wp14:sizeRelV relativeFrom="margin">
-                  <wp14:pctHeight>0</wp14:pctHeight>
-                </wp14:sizeRelV>
-              </wp:anchor>
-            </w:drawing>
-          </mc:Choice>
-          <mc:Fallback>
-            <w:pict>
-              <v:shape w14:anchorId="07E246C6" id="_x0000_s1030" type="#_x0000_t202" style="position:absolute;left:0;text-align:left;margin-left:333.65pt;margin-top:20.25pt;width:77.3pt;height:16.05pt;z-index:251669504;visibility:visible;mso-wrap-style:square;mso-width-percent:0;mso-height-percent:0;mso-wrap-distance-left:9pt;mso-wrap-distance-top:3.6pt;mso-wrap-distance-right:9pt;mso-wrap-distance-bottom:3.6pt;mso-position-horizontal:absolute;mso-position-horizontal-relative:text;mso-position-vertical:absolute;mso-position-vertical-relative:text;mso-width-percent:0;mso-height-percent:0;mso-width-relative:margin;mso-height-relative:margin;v-text-anchor:top" o:gfxdata="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" stroked="f">
-                <v:textbox>
-                  <w:txbxContent>
-                    <w:p>
-                      <w:pPr>
-                        <w:rPr>
-                          <w:sz w:val="18"/>
-                          <w:szCs w:val="18"/>
-                        </w:rPr>
-                      </w:pPr>
-                      <w:r>
-                        <w:rPr>
-                          <w:sz w:val="18"/>
-                          <w:szCs w:val="18"/>
-                        </w:rPr>
-                        <w:t xml:space="preserve">1…1     </w:t>
-                      </w:r>
-                      <w:r>
-                        <w:rPr>
-                          <w:sz w:val="18"/>
-                          <w:szCs w:val="18"/>
-                        </w:rPr>
-                        <w:t>use</w:t>
-                      </w:r>
-                      <w:r>
-                        <w:rPr>
-                          <w:sz w:val="18"/>
-                          <w:szCs w:val="18"/>
-                        </w:rPr>
-                        <w:t xml:space="preserve">    1…*</w:t>
-                      </w:r>
-                    </w:p>
-                  </w:txbxContent>
-                </v:textbox>
-                <w10:wrap type="square"/>
-              </v:shape>
-            </w:pict>
-          </mc:Fallback>
-        </mc:AlternateContent>
-      </w:r>
-      <w:r>
-        <w:rPr>
-          <w:noProof/>
-        </w:rPr>
-        <mc:AlternateContent>
-          <mc:Choice Requires="wps">
-            <w:drawing>
-              <wp:anchor distT="45720" distB="45720" distL="114300" distR="114300" simplePos="0" relativeHeight="251665408" behindDoc="0" locked="0" layoutInCell="1" allowOverlap="1" wp14:anchorId="60151BDE" wp14:editId="24DB03ED">
-                <wp:simplePos x="0" y="0"/>
-                <wp:positionH relativeFrom="column">
-                  <wp:posOffset>504825</wp:posOffset>
-                </wp:positionH>
-                <wp:positionV relativeFrom="paragraph">
-                  <wp:posOffset>45720</wp:posOffset>
+                  <wp:posOffset>229112</wp:posOffset>
                 </wp:positionV>
                 <wp:extent cx="443230" cy="211455"/>
                 <wp:effectExtent l="0" t="0" r="0" b="0"/>
@@ -1378,7 +1314,7 @@
           </mc:Choice>
           <mc:Fallback>
             <w:pict>
-              <v:shape w14:anchorId="6223CAA1" id="_x0000_s1031" type="#_x0000_t202" style="position:absolute;left:0;text-align:left;margin-left:39.75pt;margin-top:3.6pt;width:34.9pt;height:16.65pt;z-index:251665408;visibility:visible;mso-wrap-style:square;mso-width-percent:0;mso-height-percent:0;mso-wrap-distance-left:9pt;mso-wrap-distance-top:3.6pt;mso-wrap-distance-right:9pt;mso-wrap-distance-bottom:3.6pt;mso-position-horizontal:absolute;mso-position-horizontal-relative:text;mso-position-vertical:absolute;mso-position-vertical-relative:text;mso-width-percent:0;mso-height-percent:0;mso-width-relative:margin;mso-height-relative:margin;v-text-anchor:top" o:gfxdata="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" stroked="f">
+              <v:shape w14:anchorId="7227943A" id="_x0000_s1030" type="#_x0000_t202" style="position:absolute;left:0;text-align:left;margin-left:38.15pt;margin-top:18.05pt;width:34.9pt;height:16.65pt;z-index:251665408;visibility:visible;mso-wrap-style:square;mso-width-percent:0;mso-height-percent:0;mso-wrap-distance-left:9pt;mso-wrap-distance-top:3.6pt;mso-wrap-distance-right:9pt;mso-wrap-distance-bottom:3.6pt;mso-position-horizontal:absolute;mso-position-horizontal-relative:text;mso-position-vertical:absolute;mso-position-vertical-relative:text;mso-width-percent:0;mso-height-percent:0;mso-width-relative:margin;mso-height-relative:margin;v-text-anchor:top" o:gfxdata="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" stroked="f">
                 <v:textbox>
                   <w:txbxContent>
                     <w:p>
@@ -1407,6 +1343,11 @@
           </mc:Fallback>
         </mc:AlternateContent>
       </w:r>
+    </w:p>
+    <w:p>
+      <w:pPr>
+        <w:jc w:val="center"/>
+      </w:pPr>
       <w:r>
         <w:rPr>
           <w:noProof/>
@@ -1414,7 +1355,263 @@
         <mc:AlternateContent>
           <mc:Choice Requires="wps">
             <w:drawing>
-              <wp:anchor distT="45720" distB="45720" distL="114300" distR="114300" simplePos="0" relativeHeight="251677696" behindDoc="0" locked="0" layoutInCell="1" allowOverlap="1" wp14:anchorId="01326162" wp14:editId="04CEAE9E">
+              <wp:anchor distT="0" distB="0" distL="114300" distR="114300" simplePos="0" relativeHeight="251691008" behindDoc="0" locked="0" layoutInCell="1" allowOverlap="1" wp14:anchorId="61359E5B" wp14:editId="6108E691">
+                <wp:simplePos x="0" y="0"/>
+                <wp:positionH relativeFrom="column">
+                  <wp:posOffset>641445</wp:posOffset>
+                </wp:positionH>
+                <wp:positionV relativeFrom="paragraph">
+                  <wp:posOffset>155024</wp:posOffset>
+                </wp:positionV>
+                <wp:extent cx="95534" cy="81887"/>
+                <wp:effectExtent l="19050" t="0" r="38100" b="33020"/>
+                <wp:wrapNone/>
+                <wp:docPr id="1" name="Isosceles Triangle 1"/>
+                <wp:cNvGraphicFramePr/>
+                <a:graphic xmlns:a="http://schemas.openxmlformats.org/drawingml/2006/main">
+                  <a:graphicData uri="http://schemas.microsoft.com/office/word/2010/wordprocessingShape">
+                    <wps:wsp>
+                      <wps:cNvSpPr/>
+                      <wps:spPr>
+                        <a:xfrm rot="10800000">
+                          <a:off x="0" y="0"/>
+                          <a:ext cx="95534" cy="81887"/>
+                        </a:xfrm>
+                        <a:prstGeom prst="triangle">
+                          <a:avLst/>
+                        </a:prstGeom>
+                      </wps:spPr>
+                      <wps:style>
+                        <a:lnRef idx="2">
+                          <a:schemeClr val="accent1">
+                            <a:shade val="50000"/>
+                          </a:schemeClr>
+                        </a:lnRef>
+                        <a:fillRef idx="1">
+                          <a:schemeClr val="accent1"/>
+                        </a:fillRef>
+                        <a:effectRef idx="0">
+                          <a:schemeClr val="accent1"/>
+                        </a:effectRef>
+                        <a:fontRef idx="minor">
+                          <a:schemeClr val="lt1"/>
+                        </a:fontRef>
+                      </wps:style>
+                      <wps:bodyPr rot="0" spcFirstLastPara="0" vertOverflow="overflow" horzOverflow="overflow" vert="horz" wrap="square" lIns="91440" tIns="45720" rIns="91440" bIns="45720" numCol="1" spcCol="0" rtlCol="0" fromWordArt="0" anchor="ctr" anchorCtr="0" forceAA="0" compatLnSpc="1">
+                        <a:prstTxWarp prst="textNoShape">
+                          <a:avLst/>
+                        </a:prstTxWarp>
+                        <a:noAutofit/>
+                      </wps:bodyPr>
+                    </wps:wsp>
+                  </a:graphicData>
+                </a:graphic>
+                <wp14:sizeRelH relativeFrom="margin">
+                  <wp14:pctWidth>0</wp14:pctWidth>
+                </wp14:sizeRelH>
+                <wp14:sizeRelV relativeFrom="margin">
+                  <wp14:pctHeight>0</wp14:pctHeight>
+                </wp14:sizeRelV>
+              </wp:anchor>
+            </w:drawing>
+          </mc:Choice>
+          <mc:Fallback>
+            <w:pict>
+              <v:shape w14:anchorId="58447C96" id="Isosceles Triangle 1" o:spid="_x0000_s1026" type="#_x0000_t5" style="position:absolute;margin-left:50.5pt;margin-top:12.2pt;width:7.5pt;height:6.45pt;rotation:180;z-index:251691008;visibility:visible;mso-wrap-style:square;mso-width-percent:0;mso-height-percent:0;mso-wrap-distance-left:9pt;mso-wrap-distance-top:0;mso-wrap-distance-right:9pt;mso-wrap-distance-bottom:0;mso-position-horizontal:absolute;mso-position-horizontal-relative:text;mso-position-vertical:absolute;mso-position-vertical-relative:text;mso-width-percent:0;mso-height-percent:0;mso-width-relative:margin;mso-height-relative:margin;v-text-anchor:middle" o:gfxdata="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" fillcolor="#5b9bd5 [3204]" strokecolor="#1f4d78 [1604]" strokeweight="1pt"/>
+            </w:pict>
+          </mc:Fallback>
+        </mc:AlternateContent>
+      </w:r>
+      <w:r>
+        <w:rPr>
+          <w:noProof/>
+        </w:rPr>
+        <mc:AlternateContent>
+          <mc:Choice Requires="wps">
+            <w:drawing>
+              <wp:anchor distT="45720" distB="45720" distL="114300" distR="114300" simplePos="0" relativeHeight="251669504" behindDoc="0" locked="0" layoutInCell="1" allowOverlap="1" wp14:anchorId="2D823CE4" wp14:editId="7866C619">
+                <wp:simplePos x="0" y="0"/>
+                <wp:positionH relativeFrom="column">
+                  <wp:posOffset>4237355</wp:posOffset>
+                </wp:positionH>
+                <wp:positionV relativeFrom="paragraph">
+                  <wp:posOffset>257175</wp:posOffset>
+                </wp:positionV>
+                <wp:extent cx="981710" cy="203835"/>
+                <wp:effectExtent l="0" t="0" r="8890" b="5715"/>
+                <wp:wrapSquare wrapText="bothSides"/>
+                <wp:docPr id="9" name="Text Box 2"/>
+                <wp:cNvGraphicFramePr>
+                  <a:graphicFrameLocks xmlns:a="http://schemas.openxmlformats.org/drawingml/2006/main"/>
+                </wp:cNvGraphicFramePr>
+                <a:graphic xmlns:a="http://schemas.openxmlformats.org/drawingml/2006/main">
+                  <a:graphicData uri="http://schemas.microsoft.com/office/word/2010/wordprocessingShape">
+                    <wps:wsp>
+                      <wps:cNvSpPr txBox="1">
+                        <a:spLocks noChangeArrowheads="1"/>
+                      </wps:cNvSpPr>
+                      <wps:spPr bwMode="auto">
+                        <a:xfrm>
+                          <a:off x="0" y="0"/>
+                          <a:ext cx="981710" cy="203835"/>
+                        </a:xfrm>
+                        <a:prstGeom prst="rect">
+                          <a:avLst/>
+                        </a:prstGeom>
+                        <a:solidFill>
+                          <a:srgbClr val="FFFFFF"/>
+                        </a:solidFill>
+                        <a:ln w="9525">
+                          <a:noFill/>
+                          <a:miter lim="800000"/>
+                          <a:headEnd/>
+                          <a:tailEnd/>
+                        </a:ln>
+                      </wps:spPr>
+                      <wps:txbx>
+                        <w:txbxContent>
+                          <w:p>
+                            <w:pPr>
+                              <w:rPr>
+                                <w:sz w:val="18"/>
+                                <w:szCs w:val="18"/>
+                              </w:rPr>
+                            </w:pPr>
+                            <w:r>
+                              <w:rPr>
+                                <w:sz w:val="18"/>
+                                <w:szCs w:val="18"/>
+                              </w:rPr>
+                              <w:t>1…</w:t>
+                            </w:r>
+                            <w:proofErr w:type="gramStart"/>
+                            <w:r>
+                              <w:rPr>
+                                <w:sz w:val="18"/>
+                                <w:szCs w:val="18"/>
+                              </w:rPr>
+                              <w:t xml:space="preserve">1  </w:t>
+                            </w:r>
+                            <w:r>
+                              <w:rPr>
+                                <w:sz w:val="18"/>
+                                <w:szCs w:val="18"/>
+                              </w:rPr>
+                              <w:t>use</w:t>
+                            </w:r>
+                            <w:proofErr w:type="gramEnd"/>
+                            <w:r>
+                              <w:rPr>
+                                <w:sz w:val="18"/>
+                                <w:szCs w:val="18"/>
+                              </w:rPr>
+                              <w:t xml:space="preserve">    </w:t>
+                            </w:r>
+                            <w:r>
+                              <w:rPr>
+                                <w:sz w:val="18"/>
+                                <w:szCs w:val="18"/>
+                              </w:rPr>
+                              <w:t xml:space="preserve">   </w:t>
+                            </w:r>
+                            <w:r>
+                              <w:rPr>
+                                <w:sz w:val="18"/>
+                                <w:szCs w:val="18"/>
+                              </w:rPr>
+                              <w:t>1…*</w:t>
+                            </w:r>
+                          </w:p>
+                        </w:txbxContent>
+                      </wps:txbx>
+                      <wps:bodyPr rot="0" vert="horz" wrap="square" lIns="91440" tIns="45720" rIns="91440" bIns="45720" anchor="t" anchorCtr="0">
+                        <a:noAutofit/>
+                      </wps:bodyPr>
+                    </wps:wsp>
+                  </a:graphicData>
+                </a:graphic>
+                <wp14:sizeRelH relativeFrom="margin">
+                  <wp14:pctWidth>0</wp14:pctWidth>
+                </wp14:sizeRelH>
+                <wp14:sizeRelV relativeFrom="margin">
+                  <wp14:pctHeight>0</wp14:pctHeight>
+                </wp14:sizeRelV>
+              </wp:anchor>
+            </w:drawing>
+          </mc:Choice>
+          <mc:Fallback>
+            <w:pict>
+              <v:shape w14:anchorId="2D823CE4" id="_x0000_s1031" type="#_x0000_t202" style="position:absolute;left:0;text-align:left;margin-left:333.65pt;margin-top:20.25pt;width:77.3pt;height:16.05pt;z-index:251669504;visibility:visible;mso-wrap-style:square;mso-width-percent:0;mso-height-percent:0;mso-wrap-distance-left:9pt;mso-wrap-distance-top:3.6pt;mso-wrap-distance-right:9pt;mso-wrap-distance-bottom:3.6pt;mso-position-horizontal:absolute;mso-position-horizontal-relative:text;mso-position-vertical:absolute;mso-position-vertical-relative:text;mso-width-percent:0;mso-height-percent:0;mso-width-relative:margin;mso-height-relative:margin;v-text-anchor:top" o:gfxdata="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" stroked="f">
+                <v:textbox>
+                  <w:txbxContent>
+                    <w:p>
+                      <w:pPr>
+                        <w:rPr>
+                          <w:sz w:val="18"/>
+                          <w:szCs w:val="18"/>
+                        </w:rPr>
+                      </w:pPr>
+                      <w:r>
+                        <w:rPr>
+                          <w:sz w:val="18"/>
+                          <w:szCs w:val="18"/>
+                        </w:rPr>
+                        <w:t>1…</w:t>
+                      </w:r>
+                      <w:proofErr w:type="gramStart"/>
+                      <w:r>
+                        <w:rPr>
+                          <w:sz w:val="18"/>
+                          <w:szCs w:val="18"/>
+                        </w:rPr>
+                        <w:t xml:space="preserve">1  </w:t>
+                      </w:r>
+                      <w:r>
+                        <w:rPr>
+                          <w:sz w:val="18"/>
+                          <w:szCs w:val="18"/>
+                        </w:rPr>
+                        <w:t>use</w:t>
+                      </w:r>
+                      <w:proofErr w:type="gramEnd"/>
+                      <w:r>
+                        <w:rPr>
+                          <w:sz w:val="18"/>
+                          <w:szCs w:val="18"/>
+                        </w:rPr>
+                        <w:t xml:space="preserve">    </w:t>
+                      </w:r>
+                      <w:r>
+                        <w:rPr>
+                          <w:sz w:val="18"/>
+                          <w:szCs w:val="18"/>
+                        </w:rPr>
+                        <w:t xml:space="preserve">   </w:t>
+                      </w:r>
+                      <w:r>
+                        <w:rPr>
+                          <w:sz w:val="18"/>
+                          <w:szCs w:val="18"/>
+                        </w:rPr>
+                        <w:t>1…*</w:t>
+                      </w:r>
+                    </w:p>
+                  </w:txbxContent>
+                </v:textbox>
+                <w10:wrap type="square"/>
+              </v:shape>
+            </w:pict>
+          </mc:Fallback>
+        </mc:AlternateContent>
+      </w:r>
+      <w:r>
+        <w:rPr>
+          <w:noProof/>
+        </w:rPr>
+        <mc:AlternateContent>
+          <mc:Choice Requires="wps">
+            <w:drawing>
+              <wp:anchor distT="45720" distB="45720" distL="114300" distR="114300" simplePos="0" relativeHeight="251677696" behindDoc="0" locked="0" layoutInCell="1" allowOverlap="1" wp14:anchorId="19CAB408" wp14:editId="10694FA1">
                 <wp:simplePos x="0" y="0"/>
                 <wp:positionH relativeFrom="column">
                   <wp:posOffset>1276066</wp:posOffset>
@@ -1529,7 +1726,81 @@
         <mc:AlternateContent>
           <mc:Choice Requires="wps">
             <w:drawing>
-              <wp:anchor distT="45720" distB="45720" distL="114300" distR="114300" simplePos="0" relativeHeight="251687936" behindDoc="0" locked="0" layoutInCell="1" allowOverlap="1" wp14:anchorId="1E112DA5" wp14:editId="1410C6B8">
+              <wp:anchor distT="0" distB="0" distL="114300" distR="114300" simplePos="0" relativeHeight="251697152" behindDoc="0" locked="0" layoutInCell="1" allowOverlap="1" wp14:anchorId="37FC2DB5" wp14:editId="60725A89">
+                <wp:simplePos x="0" y="0"/>
+                <wp:positionH relativeFrom="column">
+                  <wp:posOffset>4793293</wp:posOffset>
+                </wp:positionH>
+                <wp:positionV relativeFrom="paragraph">
+                  <wp:posOffset>49976</wp:posOffset>
+                </wp:positionV>
+                <wp:extent cx="78485" cy="78465"/>
+                <wp:effectExtent l="0" t="19050" r="36195" b="36195"/>
+                <wp:wrapNone/>
+                <wp:docPr id="21" name="Isosceles Triangle 21"/>
+                <wp:cNvGraphicFramePr/>
+                <a:graphic xmlns:a="http://schemas.openxmlformats.org/drawingml/2006/main">
+                  <a:graphicData uri="http://schemas.microsoft.com/office/word/2010/wordprocessingShape">
+                    <wps:wsp>
+                      <wps:cNvSpPr/>
+                      <wps:spPr>
+                        <a:xfrm rot="5400000">
+                          <a:off x="0" y="0"/>
+                          <a:ext cx="78485" cy="78465"/>
+                        </a:xfrm>
+                        <a:prstGeom prst="triangle">
+                          <a:avLst/>
+                        </a:prstGeom>
+                      </wps:spPr>
+                      <wps:style>
+                        <a:lnRef idx="2">
+                          <a:schemeClr val="accent1">
+                            <a:shade val="50000"/>
+                          </a:schemeClr>
+                        </a:lnRef>
+                        <a:fillRef idx="1">
+                          <a:schemeClr val="accent1"/>
+                        </a:fillRef>
+                        <a:effectRef idx="0">
+                          <a:schemeClr val="accent1"/>
+                        </a:effectRef>
+                        <a:fontRef idx="minor">
+                          <a:schemeClr val="lt1"/>
+                        </a:fontRef>
+                      </wps:style>
+                      <wps:bodyPr rot="0" spcFirstLastPara="0" vertOverflow="overflow" horzOverflow="overflow" vert="horz" wrap="square" lIns="91440" tIns="45720" rIns="91440" bIns="45720" numCol="1" spcCol="0" rtlCol="0" fromWordArt="0" anchor="ctr" anchorCtr="0" forceAA="0" compatLnSpc="1">
+                        <a:prstTxWarp prst="textNoShape">
+                          <a:avLst/>
+                        </a:prstTxWarp>
+                        <a:noAutofit/>
+                      </wps:bodyPr>
+                    </wps:wsp>
+                  </a:graphicData>
+                </a:graphic>
+                <wp14:sizeRelH relativeFrom="margin">
+                  <wp14:pctWidth>0</wp14:pctWidth>
+                </wp14:sizeRelH>
+                <wp14:sizeRelV relativeFrom="margin">
+                  <wp14:pctHeight>0</wp14:pctHeight>
+                </wp14:sizeRelV>
+              </wp:anchor>
+            </w:drawing>
+          </mc:Choice>
+          <mc:Fallback>
+            <w:pict>
+              <v:shape w14:anchorId="1606000F" id="Isosceles Triangle 21" o:spid="_x0000_s1026" type="#_x0000_t5" style="position:absolute;margin-left:377.4pt;margin-top:3.95pt;width:6.2pt;height:6.2pt;rotation:90;z-index:251697152;visibility:visible;mso-wrap-style:square;mso-width-percent:0;mso-height-percent:0;mso-wrap-distance-left:9pt;mso-wrap-distance-top:0;mso-wrap-distance-right:9pt;mso-wrap-distance-bottom:0;mso-position-horizontal:absolute;mso-position-horizontal-relative:text;mso-position-vertical:absolute;mso-position-vertical-relative:text;mso-width-percent:0;mso-height-percent:0;mso-width-relative:margin;mso-height-relative:margin;v-text-anchor:middle" o:gfxdata="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" fillcolor="#5b9bd5 [3204]" strokecolor="#1f4d78 [1604]" strokeweight="1pt"/>
+            </w:pict>
+          </mc:Fallback>
+        </mc:AlternateContent>
+      </w:r>
+      <w:r>
+        <w:rPr>
+          <w:noProof/>
+        </w:rPr>
+        <mc:AlternateContent>
+          <mc:Choice Requires="wps">
+            <w:drawing>
+              <wp:anchor distT="45720" distB="45720" distL="114300" distR="114300" simplePos="0" relativeHeight="251687936" behindDoc="0" locked="0" layoutInCell="1" allowOverlap="1" wp14:anchorId="23E2A06E" wp14:editId="483151E9">
                 <wp:simplePos x="0" y="0"/>
                 <wp:positionH relativeFrom="column">
                   <wp:posOffset>3009332</wp:posOffset>
@@ -1605,7 +1876,7 @@
           </mc:Choice>
           <mc:Fallback>
             <w:pict>
-              <v:shape w14:anchorId="288452BA" id="_x0000_s1033" type="#_x0000_t202" style="position:absolute;left:0;text-align:left;margin-left:236.95pt;margin-top:1.05pt;width:35.45pt;height:16.65pt;z-index:251687936;visibility:visible;mso-wrap-style:square;mso-width-percent:0;mso-height-percent:0;mso-wrap-distance-left:9pt;mso-wrap-distance-top:3.6pt;mso-wrap-distance-right:9pt;mso-wrap-distance-bottom:3.6pt;mso-position-horizontal:absolute;mso-position-horizontal-relative:text;mso-position-vertical:absolute;mso-position-vertical-relative:text;mso-width-percent:0;mso-height-percent:0;mso-width-relative:margin;mso-height-relative:margin;v-text-anchor:top" o:gfxdata="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" stroked="f">
+              <v:shape w14:anchorId="23E2A06E" id="_x0000_s1033" type="#_x0000_t202" style="position:absolute;left:0;text-align:left;margin-left:236.95pt;margin-top:1.05pt;width:35.45pt;height:16.65pt;z-index:251687936;visibility:visible;mso-wrap-style:square;mso-width-percent:0;mso-height-percent:0;mso-wrap-distance-left:9pt;mso-wrap-distance-top:3.6pt;mso-wrap-distance-right:9pt;mso-wrap-distance-bottom:3.6pt;mso-position-horizontal:absolute;mso-position-horizontal-relative:text;mso-position-vertical:absolute;mso-position-vertical-relative:text;mso-width-percent:0;mso-height-percent:0;mso-width-relative:margin;mso-height-relative:margin;v-text-anchor:top" o:gfxdata="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" stroked="f">
                 <v:textbox>
                   <w:txbxContent>
                     <w:p>
@@ -1639,7 +1910,7 @@
         <mc:AlternateContent>
           <mc:Choice Requires="wps">
             <w:drawing>
-              <wp:anchor distT="0" distB="0" distL="114300" distR="114300" simplePos="0" relativeHeight="251663360" behindDoc="0" locked="0" layoutInCell="1" allowOverlap="1" wp14:anchorId="62A44806" wp14:editId="536BFD73">
+              <wp:anchor distT="0" distB="0" distL="114300" distR="114300" simplePos="0" relativeHeight="251663360" behindDoc="0" locked="0" layoutInCell="1" allowOverlap="1" wp14:anchorId="27202918" wp14:editId="17D54235">
                 <wp:simplePos x="0" y="0"/>
                 <wp:positionH relativeFrom="column">
                   <wp:posOffset>4230806</wp:posOffset>
@@ -1708,7 +1979,7 @@
         <mc:AlternateContent>
           <mc:Choice Requires="wps">
             <w:drawing>
-              <wp:anchor distT="0" distB="0" distL="114300" distR="114300" simplePos="0" relativeHeight="251660288" behindDoc="0" locked="0" layoutInCell="1" allowOverlap="1" wp14:anchorId="1F9096EB" wp14:editId="08FA7CDB">
+              <wp:anchor distT="0" distB="0" distL="114300" distR="114300" simplePos="0" relativeHeight="251660288" behindDoc="0" locked="0" layoutInCell="1" allowOverlap="1" wp14:anchorId="6B599F7A" wp14:editId="6847FC4F">
                 <wp:simplePos x="0" y="0"/>
                 <wp:positionH relativeFrom="column">
                   <wp:posOffset>2483893</wp:posOffset>
@@ -1901,7 +2172,7 @@
         <mc:AlternateContent>
           <mc:Choice Requires="wps">
             <w:drawing>
-              <wp:anchor distT="45720" distB="45720" distL="114300" distR="114300" simplePos="0" relativeHeight="251689984" behindDoc="0" locked="0" layoutInCell="1" allowOverlap="1" wp14:anchorId="6C8F8240" wp14:editId="5884CD41">
+              <wp:anchor distT="45720" distB="45720" distL="114300" distR="114300" simplePos="0" relativeHeight="251689984" behindDoc="0" locked="0" layoutInCell="1" allowOverlap="1" wp14:anchorId="50D07CFE" wp14:editId="6957F67C">
                 <wp:simplePos x="0" y="0"/>
                 <wp:positionH relativeFrom="column">
                   <wp:posOffset>2497151</wp:posOffset>
@@ -1977,7 +2248,7 @@
           </mc:Choice>
           <mc:Fallback>
             <w:pict>
-              <v:shape w14:anchorId="6C8F8240" id="_x0000_s1034" type="#_x0000_t202" style="position:absolute;left:0;text-align:left;margin-left:196.65pt;margin-top:102.05pt;width:32.75pt;height:16.65pt;z-index:251689984;visibility:visible;mso-wrap-style:square;mso-width-percent:0;mso-height-percent:0;mso-wrap-distance-left:9pt;mso-wrap-distance-top:3.6pt;mso-wrap-distance-right:9pt;mso-wrap-distance-bottom:3.6pt;mso-position-horizontal:absolute;mso-position-horizontal-relative:text;mso-position-vertical:absolute;mso-position-vertical-relative:text;mso-width-percent:0;mso-height-percent:0;mso-width-relative:margin;mso-height-relative:margin;v-text-anchor:top" o:gfxdata="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" stroked="f">
+              <v:shape w14:anchorId="50D07CFE" id="_x0000_s1034" type="#_x0000_t202" style="position:absolute;left:0;text-align:left;margin-left:196.65pt;margin-top:102.05pt;width:32.75pt;height:16.65pt;z-index:251689984;visibility:visible;mso-wrap-style:square;mso-width-percent:0;mso-height-percent:0;mso-wrap-distance-left:9pt;mso-wrap-distance-top:3.6pt;mso-wrap-distance-right:9pt;mso-wrap-distance-bottom:3.6pt;mso-position-horizontal:absolute;mso-position-horizontal-relative:text;mso-position-vertical:absolute;mso-position-vertical-relative:text;mso-width-percent:0;mso-height-percent:0;mso-width-relative:margin;mso-height-relative:margin;v-text-anchor:top" o:gfxdata="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" stroked="f">
                 <v:textbox>
                   <w:txbxContent>
                     <w:p>
@@ -2011,7 +2282,7 @@
         <mc:AlternateContent>
           <mc:Choice Requires="wps">
             <w:drawing>
-              <wp:anchor distT="45720" distB="45720" distL="114300" distR="114300" simplePos="0" relativeHeight="251685888" behindDoc="0" locked="0" layoutInCell="1" allowOverlap="1" wp14:anchorId="5F31F9E5" wp14:editId="1B4CA79A">
+              <wp:anchor distT="45720" distB="45720" distL="114300" distR="114300" simplePos="0" relativeHeight="251685888" behindDoc="0" locked="0" layoutInCell="1" allowOverlap="1" wp14:anchorId="6E97E78F" wp14:editId="549B4419">
                 <wp:simplePos x="0" y="0"/>
                 <wp:positionH relativeFrom="column">
                   <wp:posOffset>1636850</wp:posOffset>
@@ -2128,7 +2399,7 @@
         <mc:AlternateContent>
           <mc:Choice Requires="wps">
             <w:drawing>
-              <wp:anchor distT="45720" distB="45720" distL="114300" distR="114300" simplePos="0" relativeHeight="251683840" behindDoc="0" locked="0" layoutInCell="1" allowOverlap="1" wp14:anchorId="73FE2EE4" wp14:editId="7959C980">
+              <wp:anchor distT="45720" distB="45720" distL="114300" distR="114300" simplePos="0" relativeHeight="251683840" behindDoc="0" locked="0" layoutInCell="1" allowOverlap="1" wp14:anchorId="63904354" wp14:editId="3073DBF6">
                 <wp:simplePos x="0" y="0"/>
                 <wp:positionH relativeFrom="column">
                   <wp:posOffset>1651170</wp:posOffset>
@@ -2238,7 +2509,7 @@
         <mc:AlternateContent>
           <mc:Choice Requires="wps">
             <w:drawing>
-              <wp:anchor distT="45720" distB="45720" distL="114300" distR="114300" simplePos="0" relativeHeight="251673600" behindDoc="0" locked="0" layoutInCell="1" allowOverlap="1" wp14:anchorId="04942A44" wp14:editId="4326226F">
+              <wp:anchor distT="45720" distB="45720" distL="114300" distR="114300" simplePos="0" relativeHeight="251673600" behindDoc="0" locked="0" layoutInCell="1" allowOverlap="1" wp14:anchorId="67CA3C2A" wp14:editId="54730241">
                 <wp:simplePos x="0" y="0"/>
                 <wp:positionH relativeFrom="column">
                   <wp:posOffset>3002280</wp:posOffset>
@@ -2352,7 +2623,7 @@
         <mc:AlternateContent>
           <mc:Choice Requires="wps">
             <w:drawing>
-              <wp:anchor distT="0" distB="0" distL="114300" distR="114300" simplePos="0" relativeHeight="251662336" behindDoc="0" locked="0" layoutInCell="1" allowOverlap="1" wp14:anchorId="2903CADA" wp14:editId="1189CE76">
+              <wp:anchor distT="0" distB="0" distL="114300" distR="114300" simplePos="0" relativeHeight="251662336" behindDoc="0" locked="0" layoutInCell="1" allowOverlap="1" wp14:anchorId="5B2A6023" wp14:editId="03B70778">
                 <wp:simplePos x="0" y="0"/>
                 <wp:positionH relativeFrom="column">
                   <wp:posOffset>2108579</wp:posOffset>
@@ -2423,13 +2694,13 @@
         <mc:AlternateContent>
           <mc:Choice Requires="wps">
             <w:drawing>
-              <wp:anchor distT="45720" distB="45720" distL="114300" distR="114300" simplePos="0" relativeHeight="251671552" behindDoc="0" locked="0" layoutInCell="1" allowOverlap="1" wp14:anchorId="5C1024EA" wp14:editId="726505AA">
+              <wp:anchor distT="45720" distB="45720" distL="114300" distR="114300" simplePos="0" relativeHeight="251671552" behindDoc="0" locked="0" layoutInCell="1" allowOverlap="1" wp14:anchorId="68BDFF40" wp14:editId="5BF6264C">
                 <wp:simplePos x="0" y="0"/>
                 <wp:positionH relativeFrom="column">
-                  <wp:posOffset>1651000</wp:posOffset>
+                  <wp:posOffset>1644015</wp:posOffset>
                 </wp:positionH>
                 <wp:positionV relativeFrom="paragraph">
-                  <wp:posOffset>205105</wp:posOffset>
+                  <wp:posOffset>102548</wp:posOffset>
                 </wp:positionV>
                 <wp:extent cx="435610" cy="211455"/>
                 <wp:effectExtent l="0" t="0" r="2540" b="0"/>
@@ -2501,7 +2772,7 @@
           </mc:Choice>
           <mc:Fallback>
             <w:pict>
-              <v:shape w14:anchorId="5C1024EA" id="_x0000_s1038" type="#_x0000_t202" style="position:absolute;margin-left:130pt;margin-top:16.15pt;width:34.3pt;height:16.65pt;z-index:251671552;visibility:visible;mso-wrap-style:square;mso-width-percent:0;mso-height-percent:0;mso-wrap-distance-left:9pt;mso-wrap-distance-top:3.6pt;mso-wrap-distance-right:9pt;mso-wrap-distance-bottom:3.6pt;mso-position-horizontal:absolute;mso-position-horizontal-relative:text;mso-position-vertical:absolute;mso-position-vertical-relative:text;mso-width-percent:0;mso-height-percent:0;mso-width-relative:margin;mso-height-relative:margin;v-text-anchor:top" o:gfxdata="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" stroked="f">
+              <v:shape w14:anchorId="68BDFF40" id="_x0000_s1038" type="#_x0000_t202" style="position:absolute;margin-left:129.45pt;margin-top:8.05pt;width:34.3pt;height:16.65pt;z-index:251671552;visibility:visible;mso-wrap-style:square;mso-width-percent:0;mso-height-percent:0;mso-wrap-distance-left:9pt;mso-wrap-distance-top:3.6pt;mso-wrap-distance-right:9pt;mso-wrap-distance-bottom:3.6pt;mso-position-horizontal:absolute;mso-position-horizontal-relative:text;mso-position-vertical:absolute;mso-position-vertical-relative:text;mso-width-percent:0;mso-height-percent:0;mso-width-relative:margin;mso-height-relative:margin;v-text-anchor:top" o:gfxdata="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" stroked="f">
                 <v:textbox>
                   <w:txbxContent>
                     <w:p>
@@ -2531,7 +2802,156 @@
         </mc:AlternateContent>
       </w:r>
     </w:p>
-    <w:p/>
+    <w:p>
+      <w:r>
+        <w:rPr>
+          <w:noProof/>
+        </w:rPr>
+        <mc:AlternateContent>
+          <mc:Choice Requires="wps">
+            <w:drawing>
+              <wp:anchor distT="0" distB="0" distL="114300" distR="114300" simplePos="0" relativeHeight="251695104" behindDoc="0" locked="0" layoutInCell="1" allowOverlap="1" wp14:anchorId="762CE880" wp14:editId="33E078E0">
+                <wp:simplePos x="0" y="0"/>
+                <wp:positionH relativeFrom="column">
+                  <wp:posOffset>3275463</wp:posOffset>
+                </wp:positionH>
+                <wp:positionV relativeFrom="paragraph">
+                  <wp:posOffset>243319</wp:posOffset>
+                </wp:positionV>
+                <wp:extent cx="88710" cy="88104"/>
+                <wp:effectExtent l="19050" t="0" r="45085" b="45720"/>
+                <wp:wrapNone/>
+                <wp:docPr id="10" name="Isosceles Triangle 10"/>
+                <wp:cNvGraphicFramePr/>
+                <a:graphic xmlns:a="http://schemas.openxmlformats.org/drawingml/2006/main">
+                  <a:graphicData uri="http://schemas.microsoft.com/office/word/2010/wordprocessingShape">
+                    <wps:wsp>
+                      <wps:cNvSpPr/>
+                      <wps:spPr>
+                        <a:xfrm rot="10800000">
+                          <a:off x="0" y="0"/>
+                          <a:ext cx="88710" cy="88104"/>
+                        </a:xfrm>
+                        <a:prstGeom prst="triangle">
+                          <a:avLst/>
+                        </a:prstGeom>
+                      </wps:spPr>
+                      <wps:style>
+                        <a:lnRef idx="2">
+                          <a:schemeClr val="accent1">
+                            <a:shade val="50000"/>
+                          </a:schemeClr>
+                        </a:lnRef>
+                        <a:fillRef idx="1">
+                          <a:schemeClr val="accent1"/>
+                        </a:fillRef>
+                        <a:effectRef idx="0">
+                          <a:schemeClr val="accent1"/>
+                        </a:effectRef>
+                        <a:fontRef idx="minor">
+                          <a:schemeClr val="lt1"/>
+                        </a:fontRef>
+                      </wps:style>
+                      <wps:bodyPr rot="0" spcFirstLastPara="0" vertOverflow="overflow" horzOverflow="overflow" vert="horz" wrap="square" lIns="91440" tIns="45720" rIns="91440" bIns="45720" numCol="1" spcCol="0" rtlCol="0" fromWordArt="0" anchor="ctr" anchorCtr="0" forceAA="0" compatLnSpc="1">
+                        <a:prstTxWarp prst="textNoShape">
+                          <a:avLst/>
+                        </a:prstTxWarp>
+                        <a:noAutofit/>
+                      </wps:bodyPr>
+                    </wps:wsp>
+                  </a:graphicData>
+                </a:graphic>
+                <wp14:sizeRelH relativeFrom="margin">
+                  <wp14:pctWidth>0</wp14:pctWidth>
+                </wp14:sizeRelH>
+                <wp14:sizeRelV relativeFrom="margin">
+                  <wp14:pctHeight>0</wp14:pctHeight>
+                </wp14:sizeRelV>
+              </wp:anchor>
+            </w:drawing>
+          </mc:Choice>
+          <mc:Fallback>
+            <w:pict>
+              <v:shape w14:anchorId="75C1AF63" id="Isosceles Triangle 10" o:spid="_x0000_s1026" type="#_x0000_t5" style="position:absolute;margin-left:257.9pt;margin-top:19.15pt;width:7pt;height:6.95pt;rotation:180;z-index:251695104;visibility:visible;mso-wrap-style:square;mso-width-percent:0;mso-height-percent:0;mso-wrap-distance-left:9pt;mso-wrap-distance-top:0;mso-wrap-distance-right:9pt;mso-wrap-distance-bottom:0;mso-position-horizontal:absolute;mso-position-horizontal-relative:text;mso-position-vertical:absolute;mso-position-vertical-relative:text;mso-width-percent:0;mso-height-percent:0;mso-width-relative:margin;mso-height-relative:margin;v-text-anchor:middle" o:gfxdata="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" fillcolor="#5b9bd5 [3204]" strokecolor="#1f4d78 [1604]" strokeweight="1pt"/>
+            </w:pict>
+          </mc:Fallback>
+        </mc:AlternateContent>
+      </w:r>
+      <w:r>
+        <w:rPr>
+          <w:noProof/>
+        </w:rPr>
+        <mc:AlternateContent>
+          <mc:Choice Requires="wps">
+            <w:drawing>
+              <wp:anchor distT="0" distB="0" distL="114300" distR="114300" simplePos="0" relativeHeight="251693056" behindDoc="0" locked="0" layoutInCell="1" allowOverlap="1" wp14:anchorId="458A0550" wp14:editId="5AFAA308">
+                <wp:simplePos x="0" y="0"/>
+                <wp:positionH relativeFrom="column">
+                  <wp:posOffset>1835624</wp:posOffset>
+                </wp:positionH>
+                <wp:positionV relativeFrom="paragraph">
+                  <wp:posOffset>56335</wp:posOffset>
+                </wp:positionV>
+                <wp:extent cx="88710" cy="88104"/>
+                <wp:effectExtent l="19050" t="0" r="45085" b="45720"/>
+                <wp:wrapNone/>
+                <wp:docPr id="4" name="Isosceles Triangle 4"/>
+                <wp:cNvGraphicFramePr/>
+                <a:graphic xmlns:a="http://schemas.openxmlformats.org/drawingml/2006/main">
+                  <a:graphicData uri="http://schemas.microsoft.com/office/word/2010/wordprocessingShape">
+                    <wps:wsp>
+                      <wps:cNvSpPr/>
+                      <wps:spPr>
+                        <a:xfrm rot="10800000">
+                          <a:off x="0" y="0"/>
+                          <a:ext cx="88710" cy="88104"/>
+                        </a:xfrm>
+                        <a:prstGeom prst="triangle">
+                          <a:avLst/>
+                        </a:prstGeom>
+                      </wps:spPr>
+                      <wps:style>
+                        <a:lnRef idx="2">
+                          <a:schemeClr val="accent1">
+                            <a:shade val="50000"/>
+                          </a:schemeClr>
+                        </a:lnRef>
+                        <a:fillRef idx="1">
+                          <a:schemeClr val="accent1"/>
+                        </a:fillRef>
+                        <a:effectRef idx="0">
+                          <a:schemeClr val="accent1"/>
+                        </a:effectRef>
+                        <a:fontRef idx="minor">
+                          <a:schemeClr val="lt1"/>
+                        </a:fontRef>
+                      </wps:style>
+                      <wps:bodyPr rot="0" spcFirstLastPara="0" vertOverflow="overflow" horzOverflow="overflow" vert="horz" wrap="square" lIns="91440" tIns="45720" rIns="91440" bIns="45720" numCol="1" spcCol="0" rtlCol="0" fromWordArt="0" anchor="ctr" anchorCtr="0" forceAA="0" compatLnSpc="1">
+                        <a:prstTxWarp prst="textNoShape">
+                          <a:avLst/>
+                        </a:prstTxWarp>
+                        <a:noAutofit/>
+                      </wps:bodyPr>
+                    </wps:wsp>
+                  </a:graphicData>
+                </a:graphic>
+                <wp14:sizeRelH relativeFrom="margin">
+                  <wp14:pctWidth>0</wp14:pctWidth>
+                </wp14:sizeRelH>
+                <wp14:sizeRelV relativeFrom="margin">
+                  <wp14:pctHeight>0</wp14:pctHeight>
+                </wp14:sizeRelV>
+              </wp:anchor>
+            </w:drawing>
+          </mc:Choice>
+          <mc:Fallback>
+            <w:pict>
+              <v:shape w14:anchorId="6CD8CBF5" id="Isosceles Triangle 4" o:spid="_x0000_s1026" type="#_x0000_t5" style="position:absolute;margin-left:144.55pt;margin-top:4.45pt;width:7pt;height:6.95pt;rotation:180;z-index:251693056;visibility:visible;mso-wrap-style:square;mso-width-percent:0;mso-height-percent:0;mso-wrap-distance-left:9pt;mso-wrap-distance-top:0;mso-wrap-distance-right:9pt;mso-wrap-distance-bottom:0;mso-position-horizontal:absolute;mso-position-horizontal-relative:text;mso-position-vertical:absolute;mso-position-vertical-relative:text;mso-width-percent:0;mso-height-percent:0;mso-width-relative:margin;mso-height-relative:margin;v-text-anchor:middle" o:gfxdata="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" fillcolor="#5b9bd5 [3204]" strokecolor="#1f4d78 [1604]" strokeweight="1pt"/>
+            </w:pict>
+          </mc:Fallback>
+        </mc:AlternateContent>
+      </w:r>
+    </w:p>
     <w:p/>
     <w:p/>
     <w:p/>
@@ -3394,7 +3814,7 @@
 </file>
 
 <file path=customXml/itemProps1.xml><?xml version="1.0" encoding="utf-8"?>
-<ds:datastoreItem xmlns:ds="http://schemas.openxmlformats.org/officeDocument/2006/customXml" ds:itemID="{98D311E6-CE77-4FAF-8CD0-1E3CF6642460}">
+<ds:datastoreItem xmlns:ds="http://schemas.openxmlformats.org/officeDocument/2006/customXml" ds:itemID="{7E658DE5-01E0-48D2-B750-EED5E43EC95E}">
   <ds:schemaRefs>
     <ds:schemaRef ds:uri="http://schemas.openxmlformats.org/officeDocument/2006/bibliography"/>
   </ds:schemaRefs>

</xml_diff>